<commit_message>
Add experiment description page
</commit_message>
<xml_diff>
--- a/text.docx
+++ b/text.docx
@@ -95,8 +95,6 @@
       <w:r>
         <w:t>энергетичес</w:t>
       </w:r>
-      <w:bookmarkStart w:id="0" w:name="_GoBack"/>
-      <w:bookmarkEnd w:id="0"/>
       <w:r>
         <w:t>кая диаграмма. Контактная разность потенциалов</w:t>
       </w:r>
@@ -342,7 +340,15 @@
         <w:t>U</w:t>
       </w:r>
       <w:r>
-        <w:t>), экспериметнальный график которой показан на рисунке сплошной линией. Здесь же пунктиром нанесена теоретическая вольтамперная характеристика электронно-дырочного перехода, уравнение которой имеет вид:</w:t>
+        <w:t xml:space="preserve">), </w:t>
+      </w:r>
+      <w:proofErr w:type="spellStart"/>
+      <w:r>
+        <w:t>экспериметнальный</w:t>
+      </w:r>
+      <w:proofErr w:type="spellEnd"/>
+      <w:r>
+        <w:t xml:space="preserve"> график которой показан на рисунке сплошной линией. Здесь же пунктиром нанесена теоретическая вольтамперная характеристика электронно-дырочного перехода, уравнение которой имеет вид:</w:t>
       </w:r>
     </w:p>
     <w:p>
@@ -492,6 +498,7 @@
           <w:rFonts w:eastAsiaTheme="minorEastAsia"/>
         </w:rPr>
       </w:pPr>
+      <w:proofErr w:type="gramStart"/>
       <w:r>
         <w:t xml:space="preserve">Где </w:t>
       </w:r>
@@ -527,7 +534,14 @@
         <w:rPr>
           <w:rFonts w:eastAsiaTheme="minorEastAsia"/>
         </w:rPr>
-        <w:t xml:space="preserve"> – сила тока неосновных носителей заряда, </w:t>
+        <w:t xml:space="preserve"> –</w:t>
+      </w:r>
+      <w:proofErr w:type="gramEnd"/>
+      <w:r>
+        <w:rPr>
+          <w:rFonts w:eastAsiaTheme="minorEastAsia"/>
+        </w:rPr>
+        <w:t xml:space="preserve"> сила тока неосновных носителей заряда, </w:t>
       </w:r>
       <w:r>
         <w:rPr>
@@ -639,6 +653,7 @@
           <w:rFonts w:eastAsiaTheme="minorEastAsia"/>
         </w:rPr>
       </w:pPr>
+      <w:bookmarkStart w:id="0" w:name="_GoBack"/>
       <w:r>
         <w:rPr>
           <w:rFonts w:eastAsiaTheme="minorEastAsia"/>
@@ -649,8 +664,35 @@
         <w:rPr>
           <w:rFonts w:eastAsiaTheme="minorEastAsia"/>
         </w:rPr>
-        <w:t xml:space="preserve"> В области малых токов экспериментальная и теоретическая вольт-амперные харакетристики практически совпадают. Но при больших токах (</w:t>
-      </w:r>
+        <w:t xml:space="preserve"> В области малых токов экспериментальная и теоретическая </w:t>
+      </w:r>
+      <w:proofErr w:type="gramStart"/>
+      <w:r>
+        <w:rPr>
+          <w:rFonts w:eastAsiaTheme="minorEastAsia"/>
+        </w:rPr>
+        <w:t>вольт-амперные</w:t>
+      </w:r>
+      <w:proofErr w:type="gramEnd"/>
+      <w:r>
+        <w:rPr>
+          <w:rFonts w:eastAsiaTheme="minorEastAsia"/>
+        </w:rPr>
+        <w:t xml:space="preserve"> </w:t>
+      </w:r>
+      <w:r>
+        <w:rPr>
+          <w:rFonts w:eastAsiaTheme="minorEastAsia"/>
+        </w:rPr>
+        <w:t>характеристики</w:t>
+      </w:r>
+      <w:r>
+        <w:rPr>
+          <w:rFonts w:eastAsiaTheme="minorEastAsia"/>
+        </w:rPr>
+        <w:t xml:space="preserve"> практически совпадают. Но при больших токах (</w:t>
+      </w:r>
+      <w:proofErr w:type="gramStart"/>
       <w:r>
         <w:rPr>
           <w:rFonts w:eastAsiaTheme="minorEastAsia"/>
@@ -662,7 +704,14 @@
         <w:rPr>
           <w:rFonts w:eastAsiaTheme="minorEastAsia"/>
         </w:rPr>
-        <w:t xml:space="preserve"> &gt; 0</w:t>
+        <w:t xml:space="preserve"> &gt;</w:t>
+      </w:r>
+      <w:proofErr w:type="gramEnd"/>
+      <w:r>
+        <w:rPr>
+          <w:rFonts w:eastAsiaTheme="minorEastAsia"/>
+        </w:rPr>
+        <w:t xml:space="preserve"> 0</w:t>
       </w:r>
       <w:r>
         <w:rPr>
@@ -793,6 +842,7 @@
         <w:t>перехода.</w:t>
       </w:r>
     </w:p>
+    <w:bookmarkEnd w:id="0"/>
     <w:p>
       <w:pPr>
         <w:jc w:val="both"/>
@@ -804,7 +854,14 @@
         <w:rPr>
           <w:rFonts w:eastAsiaTheme="minorEastAsia"/>
         </w:rPr>
-        <w:t>Важными параметрами полупроводникового диода, которые могут быть рассчитаны по его вольтамперной характеристике, являются: статическое сопротивление</w:t>
+        <w:t xml:space="preserve">Важными параметрами полупроводникового диода, которые могут быть рассчитаны по его вольтамперной характеристике, являются: статическое </w:t>
+      </w:r>
+      <w:proofErr w:type="gramStart"/>
+      <w:r>
+        <w:rPr>
+          <w:rFonts w:eastAsiaTheme="minorEastAsia"/>
+        </w:rPr>
+        <w:t>сопротивление</w:t>
       </w:r>
       <w:r>
         <w:rPr>
@@ -844,7 +901,14 @@
         <w:rPr>
           <w:rFonts w:eastAsiaTheme="minorEastAsia"/>
         </w:rPr>
-        <w:t xml:space="preserve">, </w:t>
+        <w:t>,</w:t>
+      </w:r>
+      <w:proofErr w:type="gramEnd"/>
+      <w:r>
+        <w:rPr>
+          <w:rFonts w:eastAsiaTheme="minorEastAsia"/>
+        </w:rPr>
+        <w:t xml:space="preserve"> </w:t>
       </w:r>
       <w:r>
         <w:rPr>
@@ -951,7 +1015,14 @@
         <w:rPr>
           <w:i/>
         </w:rPr>
-        <w:t xml:space="preserve">Статическое сопротивление </w:t>
+        <w:t xml:space="preserve">Статическое </w:t>
+      </w:r>
+      <w:proofErr w:type="gramStart"/>
+      <w:r>
+        <w:rPr>
+          <w:i/>
+        </w:rPr>
+        <w:t xml:space="preserve">сопротивление </w:t>
       </w:r>
       <m:oMath>
         <m:sSub>
@@ -992,7 +1063,14 @@
         <w:rPr>
           <w:rFonts w:eastAsiaTheme="minorEastAsia"/>
         </w:rPr>
-        <w:t xml:space="preserve">диода – это отношение приложенного напряжения </w:t>
+        <w:t>диода</w:t>
+      </w:r>
+      <w:proofErr w:type="gramEnd"/>
+      <w:r>
+        <w:rPr>
+          <w:rFonts w:eastAsiaTheme="minorEastAsia"/>
+        </w:rPr>
+        <w:t xml:space="preserve"> – это отношение приложенного напряжения </w:t>
       </w:r>
       <w:r>
         <w:rPr>
@@ -1115,6 +1193,7 @@
         </w:rPr>
         <w:t xml:space="preserve">дифференциальным, </w:t>
       </w:r>
+      <w:proofErr w:type="gramStart"/>
       <w:r>
         <w:t xml:space="preserve">сопротивлением </w:t>
       </w:r>
@@ -1150,7 +1229,14 @@
         <w:rPr>
           <w:rFonts w:eastAsiaTheme="minorEastAsia"/>
         </w:rPr>
-        <w:t xml:space="preserve"> диода называется величина, определяемая выражением</w:t>
+        <w:t xml:space="preserve"> диода</w:t>
+      </w:r>
+      <w:proofErr w:type="gramEnd"/>
+      <w:r>
+        <w:rPr>
+          <w:rFonts w:eastAsiaTheme="minorEastAsia"/>
+        </w:rPr>
+        <w:t xml:space="preserve"> называется величина, определяемая выражением</w:t>
       </w:r>
     </w:p>
     <w:p>
@@ -1255,6 +1341,7 @@
           <w:rFonts w:eastAsiaTheme="minorEastAsia"/>
         </w:rPr>
       </w:pPr>
+      <w:proofErr w:type="gramStart"/>
       <w:r>
         <w:t xml:space="preserve">Где </w:t>
       </w:r>
@@ -1277,7 +1364,14 @@
         <w:rPr>
           <w:rFonts w:eastAsiaTheme="minorEastAsia"/>
         </w:rPr>
-        <w:t xml:space="preserve"> – малое изменение приложенного напряжения; </w:t>
+        <w:t xml:space="preserve"> –</w:t>
+      </w:r>
+      <w:proofErr w:type="gramEnd"/>
+      <w:r>
+        <w:rPr>
+          <w:rFonts w:eastAsiaTheme="minorEastAsia"/>
+        </w:rPr>
+        <w:t xml:space="preserve"> малое изменение приложенного напряжения; </w:t>
       </w:r>
       <m:oMath>
         <m:r>
@@ -1350,7 +1444,14 @@
         <w:rPr>
           <w:rFonts w:eastAsiaTheme="minorEastAsia"/>
         </w:rPr>
-        <w:t xml:space="preserve">диода – это отношение силы прямого тока </w:t>
+        <w:t xml:space="preserve">диода – это отношение силы прямого </w:t>
+      </w:r>
+      <w:proofErr w:type="gramStart"/>
+      <w:r>
+        <w:rPr>
+          <w:rFonts w:eastAsiaTheme="minorEastAsia"/>
+        </w:rPr>
+        <w:t xml:space="preserve">тока </w:t>
       </w:r>
       <m:oMath>
         <m:sSub>
@@ -1384,7 +1485,14 @@
         <w:rPr>
           <w:rFonts w:eastAsiaTheme="minorEastAsia"/>
         </w:rPr>
-        <w:t xml:space="preserve"> в диоде к силе обратного тока </w:t>
+        <w:t xml:space="preserve"> в</w:t>
+      </w:r>
+      <w:proofErr w:type="gramEnd"/>
+      <w:r>
+        <w:rPr>
+          <w:rFonts w:eastAsiaTheme="minorEastAsia"/>
+        </w:rPr>
+        <w:t xml:space="preserve"> диоде к силе обратного тока </w:t>
       </w:r>
       <m:oMath>
         <m:sSub>
@@ -1552,7 +1660,19 @@
         <w:t>-</w:t>
       </w:r>
       <w:r>
-        <w:t xml:space="preserve">переход не оказывает заметного влияния на вольт-амперные характеристики. В этом случае отклонение экспериментальной вольт-амперной характеристики от теоретической связано главным образом с падением напряжения на сопротивлении базы диода </w:t>
+        <w:t xml:space="preserve">переход не оказывает заметного влияния на </w:t>
+      </w:r>
+      <w:proofErr w:type="gramStart"/>
+      <w:r>
+        <w:t>вольт-амперные</w:t>
+      </w:r>
+      <w:proofErr w:type="gramEnd"/>
+      <w:r>
+        <w:t xml:space="preserve"> характеристики. В этом случае отклонение экспериментальной вольт-амперной характеристики от теоретической связано главным образом с падением напряжения на сопротивлении базы </w:t>
+      </w:r>
+      <w:proofErr w:type="gramStart"/>
+      <w:r>
+        <w:t xml:space="preserve">диода </w:t>
       </w:r>
       <m:oMath>
         <m:sSub>
@@ -1586,13 +1706,27 @@
         <w:rPr>
           <w:rFonts w:eastAsiaTheme="minorEastAsia"/>
         </w:rPr>
-        <w:t xml:space="preserve">. </w:t>
-      </w:r>
-      <w:r>
-        <w:rPr>
-          <w:rFonts w:eastAsiaTheme="minorEastAsia"/>
-        </w:rPr>
-        <w:t xml:space="preserve">В результате напряжение на электронно-дырочном переходе </w:t>
+        <w:t>.</w:t>
+      </w:r>
+      <w:proofErr w:type="gramEnd"/>
+      <w:r>
+        <w:rPr>
+          <w:rFonts w:eastAsiaTheme="minorEastAsia"/>
+        </w:rPr>
+        <w:t xml:space="preserve"> </w:t>
+      </w:r>
+      <w:r>
+        <w:rPr>
+          <w:rFonts w:eastAsiaTheme="minorEastAsia"/>
+        </w:rPr>
+        <w:t xml:space="preserve">В результате напряжение на электронно-дырочном </w:t>
+      </w:r>
+      <w:proofErr w:type="gramStart"/>
+      <w:r>
+        <w:rPr>
+          <w:rFonts w:eastAsiaTheme="minorEastAsia"/>
+        </w:rPr>
+        <w:t xml:space="preserve">переходе </w:t>
       </w:r>
       <m:oMath>
         <m:sSub>
@@ -1628,11 +1762,20 @@
         </w:rPr>
         <w:t xml:space="preserve"> ок</w:t>
       </w:r>
-      <w:r>
-        <w:rPr>
-          <w:rFonts w:eastAsiaTheme="minorEastAsia"/>
-        </w:rPr>
-        <w:t xml:space="preserve">азывается меньше напряжения </w:t>
+      <w:proofErr w:type="spellStart"/>
+      <w:r>
+        <w:rPr>
+          <w:rFonts w:eastAsiaTheme="minorEastAsia"/>
+        </w:rPr>
+        <w:t>азывается</w:t>
+      </w:r>
+      <w:proofErr w:type="spellEnd"/>
+      <w:proofErr w:type="gramEnd"/>
+      <w:r>
+        <w:rPr>
+          <w:rFonts w:eastAsiaTheme="minorEastAsia"/>
+        </w:rPr>
+        <w:t xml:space="preserve"> меньше напряжения </w:t>
       </w:r>
       <w:r>
         <w:rPr>
@@ -1759,12 +1902,14 @@
       <w:r>
         <w:t xml:space="preserve">Поэтому в области больших прямых токов, где </w:t>
       </w:r>
+      <w:proofErr w:type="spellStart"/>
       <w:r>
         <w:rPr>
           <w:lang w:val="en-US"/>
         </w:rPr>
         <w:t>exp</w:t>
       </w:r>
+      <w:proofErr w:type="spellEnd"/>
       <m:oMath>
         <m:d>
           <m:dPr>
@@ -1985,7 +2130,11 @@
         </w:rPr>
       </w:pPr>
       <w:r>
-        <w:t xml:space="preserve">Это уточненное теоретическое уравнение позволяет произвести оценочный расчет сопротивления базы диода </w:t>
+        <w:t xml:space="preserve">Это уточненное теоретическое уравнение позволяет произвести оценочный расчет сопротивления базы </w:t>
+      </w:r>
+      <w:proofErr w:type="gramStart"/>
+      <w:r>
+        <w:t xml:space="preserve">диода </w:t>
       </w:r>
       <m:oMath>
         <m:sSub>
@@ -2025,14 +2174,28 @@
         <w:rPr>
           <w:rFonts w:eastAsiaTheme="minorEastAsia"/>
         </w:rPr>
-        <w:t xml:space="preserve">по двум экспериментальным точкам прямой ветви </w:t>
+        <w:t>по</w:t>
+      </w:r>
+      <w:proofErr w:type="gramEnd"/>
+      <w:r>
+        <w:rPr>
+          <w:rFonts w:eastAsiaTheme="minorEastAsia"/>
+        </w:rPr>
+        <w:t xml:space="preserve"> двум экспериментальным точкам прямой ветви </w:t>
       </w:r>
       <w:r>
         <w:rPr>
           <w:rFonts w:eastAsiaTheme="minorEastAsia"/>
         </w:rPr>
         <w:lastRenderedPageBreak/>
-        <w:t xml:space="preserve">вольт-амперной характеристики. Чтобы получить расчетную формулу для </w:t>
+        <w:t xml:space="preserve">вольт-амперной характеристики. Чтобы получить расчетную формулу </w:t>
+      </w:r>
+      <w:proofErr w:type="gramStart"/>
+      <w:r>
+        <w:rPr>
+          <w:rFonts w:eastAsiaTheme="minorEastAsia"/>
+        </w:rPr>
+        <w:t xml:space="preserve">для </w:t>
       </w:r>
       <m:oMath>
         <m:sSub>
@@ -2066,7 +2229,14 @@
         <w:rPr>
           <w:rFonts w:eastAsiaTheme="minorEastAsia"/>
         </w:rPr>
-        <w:t xml:space="preserve">, выразим из уравнения напряжение </w:t>
+        <w:t>,</w:t>
+      </w:r>
+      <w:proofErr w:type="gramEnd"/>
+      <w:r>
+        <w:rPr>
+          <w:rFonts w:eastAsiaTheme="minorEastAsia"/>
+        </w:rPr>
+        <w:t xml:space="preserve"> выразим из уравнения напряжение </w:t>
       </w:r>
       <w:r>
         <w:rPr>
@@ -2510,7 +2680,11 @@
         </w:rPr>
       </w:pPr>
       <w:r>
-        <w:t xml:space="preserve">Выражая отсюда сопротивление базы </w:t>
+        <w:t xml:space="preserve">Выражая отсюда сопротивление </w:t>
+      </w:r>
+      <w:proofErr w:type="gramStart"/>
+      <w:r>
+        <w:t xml:space="preserve">базы </w:t>
       </w:r>
       <m:oMath>
         <m:sSub>
@@ -2544,7 +2718,14 @@
         <w:rPr>
           <w:rFonts w:eastAsiaTheme="minorEastAsia"/>
         </w:rPr>
-        <w:t xml:space="preserve">, </w:t>
+        <w:t>,</w:t>
+      </w:r>
+      <w:proofErr w:type="gramEnd"/>
+      <w:r>
+        <w:rPr>
+          <w:rFonts w:eastAsiaTheme="minorEastAsia"/>
+        </w:rPr>
+        <w:t xml:space="preserve"> </w:t>
       </w:r>
       <w:r>
         <w:rPr>
@@ -3006,7 +3187,11 @@
         <w:t>-</w:t>
       </w:r>
       <w:r>
-        <w:t xml:space="preserve">перехода и возрастает число генерируемых в переходе носителей заряда. В результате этого обратный ток </w:t>
+        <w:t xml:space="preserve">перехода и возрастает число генерируемых в переходе носителей заряда. В результате этого обратный </w:t>
+      </w:r>
+      <w:proofErr w:type="gramStart"/>
+      <w:r>
+        <w:t xml:space="preserve">ток </w:t>
       </w:r>
       <m:oMath>
         <m:r>
@@ -3030,7 +3215,11 @@
         </m:r>
       </m:oMath>
       <w:r>
-        <w:t xml:space="preserve"> диода не достигает насыщения, которое наблюдается на теоретической вольт-амперной характеристике, а медленно растет. Другой причиной роста обратного тока диода является поверхностная проводимость электронно-дырочного перехода.</w:t>
+        <w:t xml:space="preserve"> диода</w:t>
+      </w:r>
+      <w:proofErr w:type="gramEnd"/>
+      <w:r>
+        <w:t xml:space="preserve"> не достигает насыщения, которое наблюдается на теоретической вольт-амперной характеристике, а медленно растет. Другой причиной роста обратного тока диода является поверхностная проводимость электронно-дырочного перехода.</w:t>
       </w:r>
     </w:p>
     <w:p>
@@ -3041,7 +3230,11 @@
         </w:rPr>
       </w:pPr>
       <w:r>
-        <w:t xml:space="preserve">Если запирающее напряжение диода превышает определенное критическое значение </w:t>
+        <w:t xml:space="preserve">Если запирающее напряжение диода превышает определенное критическое </w:t>
+      </w:r>
+      <w:proofErr w:type="gramStart"/>
+      <w:r>
+        <w:t xml:space="preserve">значение </w:t>
       </w:r>
       <m:oMath>
         <m:sSub>
@@ -3075,7 +3268,14 @@
         <w:rPr>
           <w:rFonts w:eastAsiaTheme="minorEastAsia"/>
         </w:rPr>
-        <w:t xml:space="preserve">, то сила тока начинает резко возрастать. Это явление называют пробоем диода. Напряжение, при котором наступает пробой </w:t>
+        <w:t>,</w:t>
+      </w:r>
+      <w:proofErr w:type="gramEnd"/>
+      <w:r>
+        <w:rPr>
+          <w:rFonts w:eastAsiaTheme="minorEastAsia"/>
+        </w:rPr>
+        <w:t xml:space="preserve"> то сила тока начинает резко возрастать. Это явление называют пробоем диода. Напряжение, при котором наступает пробой </w:t>
       </w:r>
       <w:r>
         <w:rPr>
@@ -3165,7 +3365,14 @@
         <w:rPr>
           <w:rFonts w:eastAsiaTheme="minorEastAsia"/>
         </w:rPr>
-        <w:t xml:space="preserve">становка, электрическая схема которой представлена на рисунке. Все элементы электрической схемы, за исключением миллиамперметра и вольтметра собраны в одном корпусе. Схема содержит два источника постоянного напряжения </w:t>
+        <w:t xml:space="preserve">становка, электрическая схема которой представлена на рисунке. Все элементы электрической схемы, за исключением миллиамперметра и вольтметра собраны в одном корпусе. Схема содержит два источника постоянного </w:t>
+      </w:r>
+      <w:proofErr w:type="gramStart"/>
+      <w:r>
+        <w:rPr>
+          <w:rFonts w:eastAsiaTheme="minorEastAsia"/>
+        </w:rPr>
+        <w:t xml:space="preserve">напряжения </w:t>
       </w:r>
       <m:oMath>
         <m:sSub>
@@ -3199,7 +3406,14 @@
         <w:rPr>
           <w:rFonts w:eastAsiaTheme="minorEastAsia"/>
         </w:rPr>
-        <w:t xml:space="preserve"> и </w:t>
+        <w:t xml:space="preserve"> и</w:t>
+      </w:r>
+      <w:proofErr w:type="gramEnd"/>
+      <w:r>
+        <w:rPr>
+          <w:rFonts w:eastAsiaTheme="minorEastAsia"/>
+        </w:rPr>
+        <w:t xml:space="preserve"> </w:t>
       </w:r>
       <m:oMath>
         <m:sSub>
@@ -3267,7 +3481,14 @@
         <w:rPr>
           <w:rFonts w:eastAsiaTheme="minorEastAsia"/>
         </w:rPr>
-        <w:t xml:space="preserve">. Низковольтный источник </w:t>
+        <w:t xml:space="preserve">. Низковольтный </w:t>
+      </w:r>
+      <w:proofErr w:type="gramStart"/>
+      <w:r>
+        <w:rPr>
+          <w:rFonts w:eastAsiaTheme="minorEastAsia"/>
+        </w:rPr>
+        <w:t xml:space="preserve">источник </w:t>
       </w:r>
       <m:oMath>
         <m:sSub>
@@ -3301,7 +3522,21 @@
         <w:rPr>
           <w:rFonts w:eastAsiaTheme="minorEastAsia"/>
         </w:rPr>
-        <w:t xml:space="preserve"> предназначен для исследования прямой ветви (положение 1 переключателя) и начального участка обратной ветви вольтамперной характеристики (положение 3 переключателя). При использовании источника </w:t>
+        <w:t xml:space="preserve"> предназначен</w:t>
+      </w:r>
+      <w:proofErr w:type="gramEnd"/>
+      <w:r>
+        <w:rPr>
+          <w:rFonts w:eastAsiaTheme="minorEastAsia"/>
+        </w:rPr>
+        <w:t xml:space="preserve"> для исследования прямой ветви (положение 1 переключателя) и начального участка обратной ветви вольтамперной характеристики (положение 3 переключателя). При использовании </w:t>
+      </w:r>
+      <w:proofErr w:type="gramStart"/>
+      <w:r>
+        <w:rPr>
+          <w:rFonts w:eastAsiaTheme="minorEastAsia"/>
+        </w:rPr>
+        <w:t xml:space="preserve">источника </w:t>
       </w:r>
       <m:oMath>
         <m:sSub>
@@ -3335,7 +3570,14 @@
         <w:rPr>
           <w:rFonts w:eastAsiaTheme="minorEastAsia"/>
         </w:rPr>
-        <w:t xml:space="preserve"> напряжение на диоде регулируется с помощью делителя напряжения </w:t>
+        <w:t xml:space="preserve"> напряжение</w:t>
+      </w:r>
+      <w:proofErr w:type="gramEnd"/>
+      <w:r>
+        <w:rPr>
+          <w:rFonts w:eastAsiaTheme="minorEastAsia"/>
+        </w:rPr>
+        <w:t xml:space="preserve"> на диоде регулируется с помощью делителя напряжения </w:t>
       </w:r>
       <m:oMath>
         <m:sSub>
@@ -3403,7 +3645,21 @@
         <w:rPr>
           <w:rFonts w:eastAsiaTheme="minorEastAsia"/>
         </w:rPr>
-        <w:t xml:space="preserve"> – с помощью делителя напряжения </w:t>
+        <w:t xml:space="preserve"> – с помощью делителя н</w:t>
+      </w:r>
+      <w:proofErr w:type="spellStart"/>
+      <w:r>
+        <w:rPr>
+          <w:rFonts w:eastAsiaTheme="minorEastAsia"/>
+        </w:rPr>
+        <w:t>апряжения</w:t>
+      </w:r>
+      <w:proofErr w:type="spellEnd"/>
+      <w:r>
+        <w:rPr>
+          <w:rFonts w:eastAsiaTheme="minorEastAsia"/>
+        </w:rPr>
+        <w:t xml:space="preserve"> </w:t>
       </w:r>
       <m:oMath>
         <m:sSub>
@@ -3450,7 +3706,14 @@
         <w:rPr>
           <w:rFonts w:eastAsiaTheme="minorEastAsia"/>
         </w:rPr>
-        <w:t xml:space="preserve">Для подключения к измерительной схеме одного из исследуемых диодов служит переключатель </w:t>
+        <w:t xml:space="preserve">Для подключения к измерительной схеме одного из исследуемых диодов служит </w:t>
+      </w:r>
+      <w:proofErr w:type="gramStart"/>
+      <w:r>
+        <w:rPr>
+          <w:rFonts w:eastAsiaTheme="minorEastAsia"/>
+        </w:rPr>
+        <w:t xml:space="preserve">переключатель </w:t>
       </w:r>
       <m:oMath>
         <m:sSub>
@@ -3484,7 +3747,14 @@
         <w:rPr>
           <w:rFonts w:eastAsiaTheme="minorEastAsia"/>
         </w:rPr>
-        <w:t xml:space="preserve">. Сила тока в диоде измеряется миллиамперметром </w:t>
+        <w:t>.</w:t>
+      </w:r>
+      <w:proofErr w:type="gramEnd"/>
+      <w:r>
+        <w:rPr>
+          <w:rFonts w:eastAsiaTheme="minorEastAsia"/>
+        </w:rPr>
+        <w:t xml:space="preserve"> Сила тока в диоде измеряется миллиамперметром </w:t>
       </w:r>
       <w:r>
         <w:rPr>
@@ -3563,7 +3833,11 @@
       </w:pPr>
       <w:r>
         <w:lastRenderedPageBreak/>
-        <w:t xml:space="preserve">Пользуясь схемой и приложением к установке, ознакомьтесь с устройством установки, назначением и расположением измерительных приборов, изучите инструкцию пользования миллиамперметром и вольтметром. Поверните рукоятки реостатов </w:t>
+        <w:t xml:space="preserve">Пользуясь схемой и приложением к установке, ознакомьтесь с устройством установки, назначением и расположением измерительных приборов, изучите инструкцию пользования миллиамперметром и вольтметром. Поверните рукоятки </w:t>
+      </w:r>
+      <w:proofErr w:type="gramStart"/>
+      <w:r>
+        <w:t xml:space="preserve">реостатов </w:t>
       </w:r>
       <m:oMath>
         <m:sSub>
@@ -3597,7 +3871,14 @@
         <w:rPr>
           <w:rFonts w:eastAsiaTheme="minorEastAsia"/>
         </w:rPr>
-        <w:t xml:space="preserve"> и </w:t>
+        <w:t xml:space="preserve"> и</w:t>
+      </w:r>
+      <w:proofErr w:type="gramEnd"/>
+      <w:r>
+        <w:rPr>
+          <w:rFonts w:eastAsiaTheme="minorEastAsia"/>
+        </w:rPr>
+        <w:t xml:space="preserve"> </w:t>
       </w:r>
       <m:oMath>
         <m:sSub>
@@ -3631,7 +3912,14 @@
         <w:rPr>
           <w:rFonts w:eastAsiaTheme="minorEastAsia"/>
         </w:rPr>
-        <w:t xml:space="preserve"> в крайнее положение против хода часовой стрелки, что соответствует нулевому напряжению в измерительной цепи. Переключатель </w:t>
+        <w:t xml:space="preserve"> в крайнее положение против хода часовой стрелки, что соответствует нулевому напряжению в измерительной цепи. </w:t>
+      </w:r>
+      <w:proofErr w:type="gramStart"/>
+      <w:r>
+        <w:rPr>
+          <w:rFonts w:eastAsiaTheme="minorEastAsia"/>
+        </w:rPr>
+        <w:t xml:space="preserve">Переключатель </w:t>
       </w:r>
       <m:oMath>
         <m:sSub>
@@ -3665,7 +3953,21 @@
         <w:rPr>
           <w:rFonts w:eastAsiaTheme="minorEastAsia"/>
         </w:rPr>
-        <w:t xml:space="preserve"> установите в положение 1 (для снятия прямой ветви вольт-амперной характеристики. При помощи переключателя </w:t>
+        <w:t xml:space="preserve"> установите</w:t>
+      </w:r>
+      <w:proofErr w:type="gramEnd"/>
+      <w:r>
+        <w:rPr>
+          <w:rFonts w:eastAsiaTheme="minorEastAsia"/>
+        </w:rPr>
+        <w:t xml:space="preserve"> в положение 1 (для снятия прямой ветви вольт-амперной характеристики. При помощи </w:t>
+      </w:r>
+      <w:proofErr w:type="gramStart"/>
+      <w:r>
+        <w:rPr>
+          <w:rFonts w:eastAsiaTheme="minorEastAsia"/>
+        </w:rPr>
+        <w:t xml:space="preserve">переключателя </w:t>
       </w:r>
       <m:oMath>
         <m:sSub>
@@ -3699,7 +4001,14 @@
         <w:rPr>
           <w:rFonts w:eastAsiaTheme="minorEastAsia"/>
         </w:rPr>
-        <w:t xml:space="preserve"> включите в измерительную схему диод, номер которого совпадает с номером Вашего звена. С разрешения преподавателя или лаборанта подключите установку и приборы к сети.</w:t>
+        <w:t xml:space="preserve"> включите</w:t>
+      </w:r>
+      <w:proofErr w:type="gramEnd"/>
+      <w:r>
+        <w:rPr>
+          <w:rFonts w:eastAsiaTheme="minorEastAsia"/>
+        </w:rPr>
+        <w:t xml:space="preserve"> в измерительную схему диод, номер которого совпадает с номером Вашего звена. С разрешения преподавателя или лаборанта подключите установку и приборы к сети.</w:t>
       </w:r>
     </w:p>
     <w:p>
@@ -3714,7 +4023,28 @@
         <w:rPr>
           <w:rFonts w:eastAsiaTheme="minorEastAsia"/>
         </w:rPr>
-        <w:t xml:space="preserve">Измерьте прямую ветвь вольт-амперной характеристики диода. Для этого изменяя при помощи реостата </w:t>
+        <w:t xml:space="preserve">Измерьте прямую ветвь </w:t>
+      </w:r>
+      <w:proofErr w:type="gramStart"/>
+      <w:r>
+        <w:rPr>
+          <w:rFonts w:eastAsiaTheme="minorEastAsia"/>
+        </w:rPr>
+        <w:t>вольт-амперной</w:t>
+      </w:r>
+      <w:proofErr w:type="gramEnd"/>
+      <w:r>
+        <w:rPr>
+          <w:rFonts w:eastAsiaTheme="minorEastAsia"/>
+        </w:rPr>
+        <w:t xml:space="preserve"> характеристики диода. Для этого изменяя при помощи </w:t>
+      </w:r>
+      <w:proofErr w:type="gramStart"/>
+      <w:r>
+        <w:rPr>
+          <w:rFonts w:eastAsiaTheme="minorEastAsia"/>
+        </w:rPr>
+        <w:t xml:space="preserve">реостата </w:t>
       </w:r>
       <m:oMath>
         <m:sSub>
@@ -3748,7 +4078,14 @@
         <w:rPr>
           <w:rFonts w:eastAsiaTheme="minorEastAsia"/>
         </w:rPr>
-        <w:t xml:space="preserve"> прямое напряжение </w:t>
+        <w:t xml:space="preserve"> прямое</w:t>
+      </w:r>
+      <w:proofErr w:type="gramEnd"/>
+      <w:r>
+        <w:rPr>
+          <w:rFonts w:eastAsiaTheme="minorEastAsia"/>
+        </w:rPr>
+        <w:t xml:space="preserve"> напряжение </w:t>
       </w:r>
       <w:r>
         <w:rPr>
@@ -3835,7 +4172,14 @@
         <w:rPr>
           <w:rFonts w:eastAsiaTheme="minorEastAsia"/>
         </w:rPr>
-        <w:t xml:space="preserve">Измерьте начальный участок обратной ветви воль-амперной характеристики диода. Для этого переключатель </w:t>
+        <w:t xml:space="preserve">Измерьте начальный участок обратной ветви воль-амперной характеристики диода. Для этого </w:t>
+      </w:r>
+      <w:proofErr w:type="gramStart"/>
+      <w:r>
+        <w:rPr>
+          <w:rFonts w:eastAsiaTheme="minorEastAsia"/>
+        </w:rPr>
+        <w:t xml:space="preserve">переключатель </w:t>
       </w:r>
       <m:oMath>
         <m:sSub>
@@ -3875,7 +4219,14 @@
         <w:rPr>
           <w:rFonts w:eastAsiaTheme="minorEastAsia"/>
         </w:rPr>
-        <w:t xml:space="preserve">переведите в положение 2 и, изменяя реостатом </w:t>
+        <w:t>переведите</w:t>
+      </w:r>
+      <w:proofErr w:type="gramEnd"/>
+      <w:r>
+        <w:rPr>
+          <w:rFonts w:eastAsiaTheme="minorEastAsia"/>
+        </w:rPr>
+        <w:t xml:space="preserve"> в положение 2 и, изменяя реостатом </w:t>
       </w:r>
       <m:oMath>
         <m:sSub>
@@ -3999,7 +4350,19 @@
         </w:numPr>
       </w:pPr>
       <w:r>
-        <w:t xml:space="preserve">Измерьте обратную ветвь вольт-амперной характеристики диода при высоких запирающих напряжениях. Для этого переключатель </w:t>
+        <w:t xml:space="preserve">Измерьте обратную ветвь </w:t>
+      </w:r>
+      <w:proofErr w:type="gramStart"/>
+      <w:r>
+        <w:t>вольт-амперной</w:t>
+      </w:r>
+      <w:proofErr w:type="gramEnd"/>
+      <w:r>
+        <w:t xml:space="preserve"> характеристики диода при высоких запирающих напряжениях. Для этого </w:t>
+      </w:r>
+      <w:proofErr w:type="gramStart"/>
+      <w:r>
+        <w:t xml:space="preserve">переключатель </w:t>
       </w:r>
       <m:oMath>
         <m:sSub>
@@ -4033,7 +4396,14 @@
         <w:rPr>
           <w:rFonts w:eastAsiaTheme="minorEastAsia"/>
         </w:rPr>
-        <w:t xml:space="preserve"> переведите в положение 3 и, изменяя реостатом </w:t>
+        <w:t xml:space="preserve"> переведите</w:t>
+      </w:r>
+      <w:proofErr w:type="gramEnd"/>
+      <w:r>
+        <w:rPr>
+          <w:rFonts w:eastAsiaTheme="minorEastAsia"/>
+        </w:rPr>
+        <w:t xml:space="preserve"> в положение 3 и, изменяя реостатом </w:t>
       </w:r>
       <m:oMath>
         <m:sSub>
@@ -4142,7 +4512,11 @@
         <w:t>По полученным экспериментальным данным постройте график</w:t>
       </w:r>
       <w:r>
-        <w:t xml:space="preserve"> вольтамперной характеристики </w:t>
+        <w:t xml:space="preserve"> вольтамперной </w:t>
+      </w:r>
+      <w:proofErr w:type="gramStart"/>
+      <w:r>
+        <w:t xml:space="preserve">характеристики </w:t>
       </w:r>
       <m:oMath>
         <m:r>
@@ -4158,6 +4532,7 @@
         </w:rPr>
         <w:t xml:space="preserve"> (</w:t>
       </w:r>
+      <w:proofErr w:type="gramEnd"/>
       <w:r>
         <w:rPr>
           <w:rFonts w:eastAsiaTheme="minorEastAsia"/>
@@ -4215,7 +4590,14 @@
         <w:rPr>
           <w:rFonts w:eastAsiaTheme="minorEastAsia"/>
         </w:rPr>
-        <w:t xml:space="preserve">Используя формулы, вычислите для полупроводникового диода значения статических </w:t>
+        <w:t xml:space="preserve">Используя формулы, вычислите для полупроводникового диода значения </w:t>
+      </w:r>
+      <w:proofErr w:type="gramStart"/>
+      <w:r>
+        <w:rPr>
+          <w:rFonts w:eastAsiaTheme="minorEastAsia"/>
+        </w:rPr>
+        <w:t xml:space="preserve">статических </w:t>
       </w:r>
       <m:oMath>
         <m:sSub>
@@ -4249,7 +4631,14 @@
         <w:rPr>
           <w:rFonts w:eastAsiaTheme="minorEastAsia"/>
         </w:rPr>
-        <w:t xml:space="preserve"> и динамических </w:t>
+        <w:t xml:space="preserve"> и</w:t>
+      </w:r>
+      <w:proofErr w:type="gramEnd"/>
+      <w:r>
+        <w:rPr>
+          <w:rFonts w:eastAsiaTheme="minorEastAsia"/>
+        </w:rPr>
+        <w:t xml:space="preserve"> динамических </w:t>
       </w:r>
       <m:oMath>
         <m:sSub>
@@ -4330,7 +4719,14 @@
         <w:rPr>
           <w:rFonts w:eastAsiaTheme="minorEastAsia"/>
         </w:rPr>
-        <w:t xml:space="preserve">По нескольким экспериментальным точкам прямой ветви вольтамперной характеристики, используя выражение, оцените сопротивление базы </w:t>
+        <w:t xml:space="preserve">По нескольким экспериментальным точкам прямой ветви вольтамперной характеристики, используя выражение, оцените сопротивление </w:t>
+      </w:r>
+      <w:proofErr w:type="gramStart"/>
+      <w:r>
+        <w:rPr>
+          <w:rFonts w:eastAsiaTheme="minorEastAsia"/>
+        </w:rPr>
+        <w:t xml:space="preserve">базы </w:t>
       </w:r>
       <m:oMath>
         <m:sSub>
@@ -4364,7 +4760,14 @@
         <w:rPr>
           <w:rFonts w:eastAsiaTheme="minorEastAsia"/>
         </w:rPr>
-        <w:t xml:space="preserve"> диода и сравните его со значениями статического </w:t>
+        <w:t xml:space="preserve"> диода</w:t>
+      </w:r>
+      <w:proofErr w:type="gramEnd"/>
+      <w:r>
+        <w:rPr>
+          <w:rFonts w:eastAsiaTheme="minorEastAsia"/>
+        </w:rPr>
+        <w:t xml:space="preserve"> и сравните его со значениями статического </w:t>
       </w:r>
       <m:oMath>
         <m:sSub>

</xml_diff>

<commit_message>
Add workflow description page, add routing
</commit_message>
<xml_diff>
--- a/text.docx
+++ b/text.docx
@@ -653,7 +653,6 @@
           <w:rFonts w:eastAsiaTheme="minorEastAsia"/>
         </w:rPr>
       </w:pPr>
-      <w:bookmarkStart w:id="0" w:name="_GoBack"/>
       <w:r>
         <w:rPr>
           <w:rFonts w:eastAsiaTheme="minorEastAsia"/>
@@ -842,7 +841,6 @@
         <w:t>перехода.</w:t>
       </w:r>
     </w:p>
-    <w:bookmarkEnd w:id="0"/>
     <w:p>
       <w:pPr>
         <w:jc w:val="both"/>
@@ -1762,14 +1760,12 @@
         </w:rPr>
         <w:t xml:space="preserve"> ок</w:t>
       </w:r>
-      <w:proofErr w:type="spellStart"/>
       <w:r>
         <w:rPr>
           <w:rFonts w:eastAsiaTheme="minorEastAsia"/>
         </w:rPr>
         <w:t>азывается</w:t>
       </w:r>
-      <w:proofErr w:type="spellEnd"/>
       <w:proofErr w:type="gramEnd"/>
       <w:r>
         <w:rPr>
@@ -3645,21 +3641,7 @@
         <w:rPr>
           <w:rFonts w:eastAsiaTheme="minorEastAsia"/>
         </w:rPr>
-        <w:t xml:space="preserve"> – с помощью делителя н</w:t>
-      </w:r>
-      <w:proofErr w:type="spellStart"/>
-      <w:r>
-        <w:rPr>
-          <w:rFonts w:eastAsiaTheme="minorEastAsia"/>
-        </w:rPr>
-        <w:t>апряжения</w:t>
-      </w:r>
-      <w:proofErr w:type="spellEnd"/>
-      <w:r>
-        <w:rPr>
-          <w:rFonts w:eastAsiaTheme="minorEastAsia"/>
-        </w:rPr>
-        <w:t xml:space="preserve"> </w:t>
+        <w:t xml:space="preserve"> – с помощью делителя напряжения </w:t>
       </w:r>
       <m:oMath>
         <m:sSub>
@@ -3818,6 +3800,7 @@
           <w:ilvl w:val="0"/>
           <w:numId w:val="2"/>
         </w:numPr>
+        <w:ind w:left="-567" w:firstLine="851"/>
       </w:pPr>
       <w:r>
         <w:t>Подготовьте таблицу для занесения и обработки результатов измерений.</w:t>
@@ -3830,6 +3813,7 @@
           <w:ilvl w:val="0"/>
           <w:numId w:val="2"/>
         </w:numPr>
+        <w:ind w:left="-567" w:firstLine="851"/>
       </w:pPr>
       <w:r>
         <w:lastRenderedPageBreak/>
@@ -4018,6 +4002,7 @@
           <w:ilvl w:val="0"/>
           <w:numId w:val="2"/>
         </w:numPr>
+        <w:ind w:left="-567" w:firstLine="851"/>
       </w:pPr>
       <w:r>
         <w:rPr>
@@ -4167,6 +4152,7 @@
           <w:ilvl w:val="0"/>
           <w:numId w:val="2"/>
         </w:numPr>
+        <w:ind w:left="-567" w:firstLine="851"/>
       </w:pPr>
       <w:r>
         <w:rPr>
@@ -4348,6 +4334,7 @@
           <w:ilvl w:val="0"/>
           <w:numId w:val="2"/>
         </w:numPr>
+        <w:ind w:left="-567" w:firstLine="851"/>
       </w:pPr>
       <w:r>
         <w:t xml:space="preserve">Измерьте обратную ветвь </w:t>
@@ -4507,6 +4494,7 @@
           <w:ilvl w:val="0"/>
           <w:numId w:val="2"/>
         </w:numPr>
+        <w:ind w:left="-567" w:firstLine="851"/>
       </w:pPr>
       <w:r>
         <w:t>По полученным экспериментальным данным постройте график</w:t>
@@ -4585,6 +4573,7 @@
           <w:ilvl w:val="0"/>
           <w:numId w:val="2"/>
         </w:numPr>
+        <w:ind w:left="-567" w:firstLine="851"/>
       </w:pPr>
       <w:r>
         <w:rPr>
@@ -4691,7 +4680,15 @@
         <w:rPr>
           <w:rFonts w:eastAsiaTheme="minorEastAsia"/>
         </w:rPr>
-        <w:t xml:space="preserve">Проанализируйте зависимость полученных значений от величины напряжения </w:t>
+        <w:t>Проанализируйте зависимость полученн</w:t>
+      </w:r>
+      <w:bookmarkStart w:id="0" w:name="_GoBack"/>
+      <w:bookmarkEnd w:id="0"/>
+      <w:r>
+        <w:rPr>
+          <w:rFonts w:eastAsiaTheme="minorEastAsia"/>
+        </w:rPr>
+        <w:t xml:space="preserve">ых значений от величины напряжения </w:t>
       </w:r>
       <w:r>
         <w:rPr>
@@ -4714,6 +4711,7 @@
           <w:ilvl w:val="0"/>
           <w:numId w:val="2"/>
         </w:numPr>
+        <w:ind w:left="-567" w:firstLine="851"/>
       </w:pPr>
       <w:r>
         <w:rPr>

</xml_diff>